<commit_message>
Praca na hashovaní hesla uživateľa
</commit_message>
<xml_diff>
--- a/To do list.docx
+++ b/To do list.docx
@@ -104,9 +104,8 @@
           <w:szCs w:val="24"/>
           <w:lang w:val="sk-SK"/>
         </w:rPr>
-        <w:t xml:space="preserve">Možnosť poslať </w:t>
-      </w:r>
-      <w:proofErr w:type="spellStart"/>
+        <w:t>Možnosť poslať emoji</w:t>
+      </w:r>
       <w:r>
         <w:rPr>
           <w:color w:val="00B050"/>
@@ -114,19 +113,353 @@
           <w:szCs w:val="24"/>
           <w:lang w:val="sk-SK"/>
         </w:rPr>
-        <w:t>emoji</w:t>
-      </w:r>
-      <w:proofErr w:type="spellEnd"/>
-      <w:r>
+        <w:t>/gif</w:t>
+      </w:r>
+    </w:p>
+    <w:p>
+      <w:pPr>
+        <w:pStyle w:val="Odsekzoznamu"/>
+        <w:numPr>
+          <w:ilvl w:val="0"/>
+          <w:numId w:val="1"/>
+        </w:numPr>
+        <w:rPr>
+          <w:color w:val="2F5496" w:themeColor="accent1" w:themeShade="BF"/>
+          <w:sz w:val="28"/>
+          <w:szCs w:val="24"/>
+          <w:lang w:val="sk-SK"/>
+        </w:rPr>
+      </w:pPr>
+      <w:r>
+        <w:rPr>
+          <w:color w:val="2F5496" w:themeColor="accent1" w:themeShade="BF"/>
+          <w:sz w:val="28"/>
+          <w:szCs w:val="24"/>
+          <w:lang w:val="sk-SK"/>
+        </w:rPr>
+        <w:t>Upratať kód (zbytočné komentáre a funkcie, prepracovať gettery/settery a variables, keď tak refakterovať niektoré názvy method a variables)</w:t>
+      </w:r>
+    </w:p>
+    <w:p>
+      <w:pPr>
+        <w:pStyle w:val="Odsekzoznamu"/>
+        <w:numPr>
+          <w:ilvl w:val="0"/>
+          <w:numId w:val="1"/>
+        </w:numPr>
+        <w:rPr>
+          <w:sz w:val="28"/>
+          <w:szCs w:val="24"/>
+          <w:lang w:val="sk-SK"/>
+        </w:rPr>
+      </w:pPr>
+      <w:r>
+        <w:rPr>
+          <w:color w:val="FFC000"/>
+          <w:sz w:val="28"/>
+          <w:szCs w:val="24"/>
+          <w:lang w:val="sk-SK"/>
+        </w:rPr>
+        <w:t xml:space="preserve">Prepracovať </w:t>
+      </w:r>
+      <w:r>
+        <w:rPr>
+          <w:color w:val="FFC000"/>
+          <w:sz w:val="28"/>
+          <w:szCs w:val="24"/>
+          <w:lang w:val="sk-SK"/>
+        </w:rPr>
+        <w:t>GUI</w:t>
+      </w:r>
+      <w:r>
+        <w:rPr>
+          <w:color w:val="FFC000"/>
+          <w:sz w:val="28"/>
+          <w:szCs w:val="24"/>
+          <w:lang w:val="sk-SK"/>
+        </w:rPr>
+        <w:t xml:space="preserve"> (farby, ikony, emoji, animacie...)</w:t>
+      </w:r>
+    </w:p>
+    <w:p>
+      <w:pPr>
+        <w:pStyle w:val="Odsekzoznamu"/>
+        <w:numPr>
+          <w:ilvl w:val="0"/>
+          <w:numId w:val="1"/>
+        </w:numPr>
+        <w:rPr>
+          <w:color w:val="2F5496" w:themeColor="accent1" w:themeShade="BF"/>
+          <w:sz w:val="28"/>
+          <w:szCs w:val="24"/>
+          <w:lang w:val="sk-SK"/>
+        </w:rPr>
+      </w:pPr>
+      <w:r>
+        <w:rPr>
+          <w:color w:val="2F5496" w:themeColor="accent1" w:themeShade="BF"/>
+          <w:sz w:val="28"/>
+          <w:szCs w:val="24"/>
+          <w:lang w:val="sk-SK"/>
+        </w:rPr>
+        <w:t>MONŽNOSŤ posielať správy formou:</w:t>
+      </w:r>
+    </w:p>
+    <w:p>
+      <w:pPr>
+        <w:pStyle w:val="Odsekzoznamu"/>
+        <w:numPr>
+          <w:ilvl w:val="1"/>
+          <w:numId w:val="1"/>
+        </w:numPr>
+        <w:rPr>
+          <w:color w:val="2F5496" w:themeColor="accent1" w:themeShade="BF"/>
+          <w:sz w:val="28"/>
+          <w:szCs w:val="24"/>
+          <w:lang w:val="sk-SK"/>
+        </w:rPr>
+      </w:pPr>
+      <w:r>
+        <w:rPr>
+          <w:color w:val="2F5496" w:themeColor="accent1" w:themeShade="BF"/>
+          <w:sz w:val="28"/>
+          <w:szCs w:val="24"/>
+          <w:lang w:val="sk-SK"/>
+        </w:rPr>
+        <w:t> UNICAST</w:t>
+      </w:r>
+      <w:r>
+        <w:rPr>
+          <w:color w:val="2F5496" w:themeColor="accent1" w:themeShade="BF"/>
+          <w:sz w:val="28"/>
+          <w:szCs w:val="24"/>
+          <w:lang w:val="sk-SK"/>
+        </w:rPr>
+        <w:tab/>
+      </w:r>
+      <w:r>
+        <w:rPr>
+          <w:color w:val="2F5496" w:themeColor="accent1" w:themeShade="BF"/>
+          <w:sz w:val="28"/>
+          <w:szCs w:val="24"/>
+          <w:lang w:val="sk-SK"/>
+        </w:rPr>
+        <w:tab/>
+      </w:r>
+      <w:r>
+        <w:rPr>
+          <w:color w:val="2F5496" w:themeColor="accent1" w:themeShade="BF"/>
+          <w:sz w:val="28"/>
+          <w:szCs w:val="24"/>
+          <w:lang w:val="sk-SK"/>
+        </w:rPr>
+        <w:t>-</w:t>
+      </w:r>
+      <w:r>
+        <w:rPr>
+          <w:color w:val="2F5496" w:themeColor="accent1" w:themeShade="BF"/>
+          <w:sz w:val="28"/>
+          <w:szCs w:val="24"/>
+          <w:lang w:val="sk-SK"/>
+        </w:rPr>
+        <w:tab/>
+      </w:r>
+      <w:r>
+        <w:rPr>
+          <w:color w:val="2F5496" w:themeColor="accent1" w:themeShade="BF"/>
+          <w:sz w:val="28"/>
+          <w:szCs w:val="24"/>
+          <w:lang w:val="sk-SK"/>
+        </w:rPr>
+        <w:t>one To one</w:t>
+      </w:r>
+    </w:p>
+    <w:p>
+      <w:pPr>
+        <w:pStyle w:val="Odsekzoznamu"/>
+        <w:numPr>
+          <w:ilvl w:val="2"/>
+          <w:numId w:val="1"/>
+        </w:numPr>
+        <w:rPr>
+          <w:color w:val="2F5496" w:themeColor="accent1" w:themeShade="BF"/>
+          <w:sz w:val="28"/>
+          <w:szCs w:val="24"/>
+          <w:lang w:val="sk-SK"/>
+        </w:rPr>
+      </w:pPr>
+      <w:r>
+        <w:rPr>
+          <w:color w:val="2F5496" w:themeColor="accent1" w:themeShade="BF"/>
+          <w:sz w:val="28"/>
+          <w:szCs w:val="24"/>
+          <w:lang w:val="sk-SK"/>
+        </w:rPr>
+        <w:t>Užívateľ môže napísať správu výhradne jednému online užívateľovi</w:t>
+      </w:r>
+    </w:p>
+    <w:p>
+      <w:pPr>
+        <w:pStyle w:val="Odsekzoznamu"/>
+        <w:numPr>
+          <w:ilvl w:val="2"/>
+          <w:numId w:val="1"/>
+        </w:numPr>
+        <w:rPr>
+          <w:color w:val="2F5496" w:themeColor="accent1" w:themeShade="BF"/>
+          <w:sz w:val="28"/>
+          <w:szCs w:val="24"/>
+          <w:lang w:val="sk-SK"/>
+        </w:rPr>
+      </w:pPr>
+      <w:r>
+        <w:rPr>
+          <w:color w:val="2F5496" w:themeColor="accent1" w:themeShade="BF"/>
+          <w:sz w:val="28"/>
+          <w:szCs w:val="24"/>
+          <w:lang w:val="sk-SK"/>
+        </w:rPr>
+        <w:t>Prispôsobiť na to GUI</w:t>
+      </w:r>
+    </w:p>
+    <w:p>
+      <w:pPr>
+        <w:pStyle w:val="Odsekzoznamu"/>
+        <w:numPr>
+          <w:ilvl w:val="1"/>
+          <w:numId w:val="1"/>
+        </w:numPr>
+        <w:rPr>
+          <w:color w:val="2F5496" w:themeColor="accent1" w:themeShade="BF"/>
+          <w:sz w:val="28"/>
+          <w:szCs w:val="24"/>
+          <w:lang w:val="sk-SK"/>
+        </w:rPr>
+      </w:pPr>
+      <w:r>
+        <w:rPr>
+          <w:color w:val="2F5496" w:themeColor="accent1" w:themeShade="BF"/>
+          <w:sz w:val="28"/>
+          <w:szCs w:val="24"/>
+          <w:lang w:val="sk-SK"/>
+        </w:rPr>
+        <w:t> MULTICAST</w:t>
+      </w:r>
+      <w:r>
+        <w:rPr>
+          <w:color w:val="2F5496" w:themeColor="accent1" w:themeShade="BF"/>
+          <w:sz w:val="28"/>
+          <w:szCs w:val="24"/>
+          <w:lang w:val="sk-SK"/>
+        </w:rPr>
+        <w:tab/>
+      </w:r>
+      <w:r>
+        <w:rPr>
+          <w:color w:val="2F5496" w:themeColor="accent1" w:themeShade="BF"/>
+          <w:sz w:val="28"/>
+          <w:szCs w:val="24"/>
+          <w:lang w:val="sk-SK"/>
+        </w:rPr>
+        <w:t>-</w:t>
+      </w:r>
+      <w:r>
+        <w:rPr>
+          <w:color w:val="2F5496" w:themeColor="accent1" w:themeShade="BF"/>
+          <w:sz w:val="28"/>
+          <w:szCs w:val="24"/>
+          <w:lang w:val="sk-SK"/>
+        </w:rPr>
+        <w:tab/>
+        <w:t>one To specific one’s</w:t>
+      </w:r>
+    </w:p>
+    <w:p>
+      <w:pPr>
+        <w:pStyle w:val="Odsekzoznamu"/>
+        <w:numPr>
+          <w:ilvl w:val="2"/>
+          <w:numId w:val="1"/>
+        </w:numPr>
+        <w:rPr>
+          <w:color w:val="2F5496" w:themeColor="accent1" w:themeShade="BF"/>
+          <w:sz w:val="28"/>
+          <w:szCs w:val="24"/>
+          <w:lang w:val="sk-SK"/>
+        </w:rPr>
+      </w:pPr>
+      <w:r>
+        <w:rPr>
+          <w:color w:val="2F5496" w:themeColor="accent1" w:themeShade="BF"/>
+          <w:sz w:val="28"/>
+          <w:szCs w:val="24"/>
+          <w:lang w:val="sk-SK"/>
+        </w:rPr>
+        <w:t>Užívateľ môže písať do skupiny ktorá je vopred vytvorená jedným z užívateľov</w:t>
+      </w:r>
+    </w:p>
+    <w:p>
+      <w:pPr>
+        <w:pStyle w:val="Odsekzoznamu"/>
+        <w:numPr>
+          <w:ilvl w:val="2"/>
+          <w:numId w:val="1"/>
+        </w:numPr>
+        <w:rPr>
+          <w:color w:val="2F5496" w:themeColor="accent1" w:themeShade="BF"/>
+          <w:sz w:val="28"/>
+          <w:szCs w:val="24"/>
+          <w:lang w:val="sk-SK"/>
+        </w:rPr>
+      </w:pPr>
+      <w:r>
+        <w:rPr>
+          <w:color w:val="2F5496" w:themeColor="accent1" w:themeShade="BF"/>
+          <w:sz w:val="28"/>
+          <w:szCs w:val="24"/>
+          <w:lang w:val="sk-SK"/>
+        </w:rPr>
+        <w:t>Prispôsobiť na to GUI</w:t>
+      </w:r>
+    </w:p>
+    <w:p>
+      <w:pPr>
+        <w:pStyle w:val="Odsekzoznamu"/>
+        <w:numPr>
+          <w:ilvl w:val="0"/>
+          <w:numId w:val="1"/>
+        </w:numPr>
+        <w:rPr>
+          <w:color w:val="00B0F0"/>
+          <w:sz w:val="28"/>
+          <w:szCs w:val="24"/>
+          <w:lang w:val="sk-SK"/>
+        </w:rPr>
+      </w:pPr>
+      <w:r>
+        <w:rPr>
+          <w:color w:val="00B0F0"/>
+          <w:sz w:val="28"/>
+          <w:szCs w:val="24"/>
+          <w:lang w:val="sk-SK"/>
+        </w:rPr>
+        <w:t>Vytvoriť logo pre aplikáciu</w:t>
+      </w:r>
+    </w:p>
+    <w:p>
+      <w:pPr>
+        <w:pStyle w:val="Odsekzoznamu"/>
+        <w:numPr>
+          <w:ilvl w:val="0"/>
+          <w:numId w:val="1"/>
+        </w:numPr>
         <w:rPr>
           <w:color w:val="00B050"/>
           <w:sz w:val="28"/>
           <w:szCs w:val="24"/>
           <w:lang w:val="sk-SK"/>
         </w:rPr>
-        <w:t>/</w:t>
-      </w:r>
-      <w:proofErr w:type="spellStart"/>
+      </w:pPr>
       <w:r>
         <w:rPr>
           <w:color w:val="00B050"/>
@@ -134,9 +467,8 @@
           <w:szCs w:val="24"/>
           <w:lang w:val="sk-SK"/>
         </w:rPr>
-        <w:t>gif</w:t>
-      </w:r>
-      <w:proofErr w:type="spellEnd"/>
+        <w:t>Pridať default profilovú fotku pre užívateľov ktorý si nevybrali vlastnú fotku</w:t>
+      </w:r>
     </w:p>
     <w:p>
       <w:pPr>
@@ -146,140 +478,20 @@
           <w:numId w:val="1"/>
         </w:numPr>
         <w:rPr>
-          <w:color w:val="2F5496" w:themeColor="accent1" w:themeShade="BF"/>
-          <w:sz w:val="28"/>
-          <w:szCs w:val="24"/>
-          <w:lang w:val="sk-SK"/>
-        </w:rPr>
-      </w:pPr>
-      <w:r>
-        <w:rPr>
-          <w:color w:val="2F5496" w:themeColor="accent1" w:themeShade="BF"/>
-          <w:sz w:val="28"/>
-          <w:szCs w:val="24"/>
-          <w:lang w:val="sk-SK"/>
-        </w:rPr>
-        <w:t xml:space="preserve">Upratať kód (zbytočné komentáre a funkcie, prepracovať </w:t>
-      </w:r>
-      <w:proofErr w:type="spellStart"/>
-      <w:r>
-        <w:rPr>
-          <w:color w:val="2F5496" w:themeColor="accent1" w:themeShade="BF"/>
-          <w:sz w:val="28"/>
-          <w:szCs w:val="24"/>
-          <w:lang w:val="sk-SK"/>
-        </w:rPr>
-        <w:t>gettery</w:t>
-      </w:r>
-      <w:proofErr w:type="spellEnd"/>
-      <w:r>
-        <w:rPr>
-          <w:color w:val="2F5496" w:themeColor="accent1" w:themeShade="BF"/>
-          <w:sz w:val="28"/>
-          <w:szCs w:val="24"/>
-          <w:lang w:val="sk-SK"/>
-        </w:rPr>
-        <w:t>/</w:t>
-      </w:r>
-      <w:proofErr w:type="spellStart"/>
-      <w:r>
-        <w:rPr>
-          <w:color w:val="2F5496" w:themeColor="accent1" w:themeShade="BF"/>
-          <w:sz w:val="28"/>
-          <w:szCs w:val="24"/>
-          <w:lang w:val="sk-SK"/>
-        </w:rPr>
-        <w:t>settery</w:t>
-      </w:r>
-      <w:proofErr w:type="spellEnd"/>
-      <w:r>
-        <w:rPr>
-          <w:color w:val="2F5496" w:themeColor="accent1" w:themeShade="BF"/>
-          <w:sz w:val="28"/>
-          <w:szCs w:val="24"/>
-          <w:lang w:val="sk-SK"/>
-        </w:rPr>
-        <w:t xml:space="preserve"> a </w:t>
-      </w:r>
-      <w:proofErr w:type="spellStart"/>
-      <w:r>
-        <w:rPr>
-          <w:color w:val="2F5496" w:themeColor="accent1" w:themeShade="BF"/>
-          <w:sz w:val="28"/>
-          <w:szCs w:val="24"/>
-          <w:lang w:val="sk-SK"/>
-        </w:rPr>
-        <w:t>variables</w:t>
-      </w:r>
-      <w:proofErr w:type="spellEnd"/>
-      <w:r>
-        <w:rPr>
-          <w:color w:val="2F5496" w:themeColor="accent1" w:themeShade="BF"/>
-          <w:sz w:val="28"/>
-          <w:szCs w:val="24"/>
-          <w:lang w:val="sk-SK"/>
-        </w:rPr>
-        <w:t xml:space="preserve">, keď tak </w:t>
-      </w:r>
-      <w:proofErr w:type="spellStart"/>
-      <w:r>
-        <w:rPr>
-          <w:color w:val="2F5496" w:themeColor="accent1" w:themeShade="BF"/>
-          <w:sz w:val="28"/>
-          <w:szCs w:val="24"/>
-          <w:lang w:val="sk-SK"/>
-        </w:rPr>
-        <w:t>refakterovať</w:t>
-      </w:r>
-      <w:proofErr w:type="spellEnd"/>
-      <w:r>
-        <w:rPr>
-          <w:color w:val="2F5496" w:themeColor="accent1" w:themeShade="BF"/>
-          <w:sz w:val="28"/>
-          <w:szCs w:val="24"/>
-          <w:lang w:val="sk-SK"/>
-        </w:rPr>
-        <w:t xml:space="preserve"> niektoré názvy </w:t>
-      </w:r>
-      <w:proofErr w:type="spellStart"/>
-      <w:r>
-        <w:rPr>
-          <w:color w:val="2F5496" w:themeColor="accent1" w:themeShade="BF"/>
-          <w:sz w:val="28"/>
-          <w:szCs w:val="24"/>
-          <w:lang w:val="sk-SK"/>
-        </w:rPr>
-        <w:t>method</w:t>
-      </w:r>
-      <w:proofErr w:type="spellEnd"/>
-      <w:r>
-        <w:rPr>
-          <w:color w:val="2F5496" w:themeColor="accent1" w:themeShade="BF"/>
-          <w:sz w:val="28"/>
-          <w:szCs w:val="24"/>
-          <w:lang w:val="sk-SK"/>
-        </w:rPr>
-        <w:t xml:space="preserve"> a </w:t>
-      </w:r>
-      <w:proofErr w:type="spellStart"/>
-      <w:r>
-        <w:rPr>
-          <w:color w:val="2F5496" w:themeColor="accent1" w:themeShade="BF"/>
-          <w:sz w:val="28"/>
-          <w:szCs w:val="24"/>
-          <w:lang w:val="sk-SK"/>
-        </w:rPr>
-        <w:t>variables</w:t>
-      </w:r>
-      <w:proofErr w:type="spellEnd"/>
-      <w:r>
-        <w:rPr>
-          <w:color w:val="2F5496" w:themeColor="accent1" w:themeShade="BF"/>
-          <w:sz w:val="28"/>
-          <w:szCs w:val="24"/>
-          <w:lang w:val="sk-SK"/>
-        </w:rPr>
-        <w:t>)</w:t>
+          <w:color w:val="00B050"/>
+          <w:sz w:val="28"/>
+          <w:szCs w:val="24"/>
+          <w:lang w:val="sk-SK"/>
+        </w:rPr>
+      </w:pPr>
+      <w:r>
+        <w:rPr>
+          <w:color w:val="00B050"/>
+          <w:sz w:val="28"/>
+          <w:szCs w:val="24"/>
+          <w:lang w:val="sk-SK"/>
+        </w:rPr>
+        <w:t>Jednoduchý  friend list</w:t>
       </w:r>
     </w:p>
     <w:p>
@@ -290,77 +502,20 @@
           <w:numId w:val="1"/>
         </w:numPr>
         <w:rPr>
-          <w:sz w:val="28"/>
-          <w:szCs w:val="24"/>
-          <w:lang w:val="sk-SK"/>
-        </w:rPr>
-      </w:pPr>
-      <w:r>
-        <w:rPr>
-          <w:color w:val="FFC000"/>
-          <w:sz w:val="28"/>
-          <w:szCs w:val="24"/>
-          <w:lang w:val="sk-SK"/>
-        </w:rPr>
-        <w:t xml:space="preserve">Prepracovať </w:t>
-      </w:r>
-      <w:r>
-        <w:rPr>
-          <w:color w:val="FFC000"/>
-          <w:sz w:val="28"/>
-          <w:szCs w:val="24"/>
-          <w:lang w:val="sk-SK"/>
-        </w:rPr>
-        <w:t>GUI</w:t>
-      </w:r>
-      <w:r>
-        <w:rPr>
-          <w:color w:val="FFC000"/>
-          <w:sz w:val="28"/>
-          <w:szCs w:val="24"/>
-          <w:lang w:val="sk-SK"/>
-        </w:rPr>
-        <w:t xml:space="preserve"> (farby, ikony, </w:t>
-      </w:r>
-      <w:proofErr w:type="spellStart"/>
-      <w:r>
-        <w:rPr>
-          <w:color w:val="FFC000"/>
-          <w:sz w:val="28"/>
-          <w:szCs w:val="24"/>
-          <w:lang w:val="sk-SK"/>
-        </w:rPr>
-        <w:t>emoji</w:t>
-      </w:r>
-      <w:proofErr w:type="spellEnd"/>
-      <w:r>
-        <w:rPr>
-          <w:color w:val="FFC000"/>
-          <w:sz w:val="28"/>
-          <w:szCs w:val="24"/>
-          <w:lang w:val="sk-SK"/>
-        </w:rPr>
-        <w:t xml:space="preserve">, </w:t>
-      </w:r>
-      <w:proofErr w:type="spellStart"/>
-      <w:r>
-        <w:rPr>
-          <w:color w:val="FFC000"/>
-          <w:sz w:val="28"/>
-          <w:szCs w:val="24"/>
-          <w:lang w:val="sk-SK"/>
-        </w:rPr>
-        <w:t>animacie</w:t>
-      </w:r>
-      <w:proofErr w:type="spellEnd"/>
-      <w:r>
-        <w:rPr>
-          <w:color w:val="FFC000"/>
-          <w:sz w:val="28"/>
-          <w:szCs w:val="24"/>
-          <w:lang w:val="sk-SK"/>
-        </w:rPr>
-        <w:t>...)</w:t>
+          <w:color w:val="00B0F0"/>
+          <w:sz w:val="28"/>
+          <w:szCs w:val="24"/>
+          <w:lang w:val="sk-SK"/>
+        </w:rPr>
+      </w:pPr>
+      <w:r>
+        <w:rPr>
+          <w:color w:val="00B0F0"/>
+          <w:sz w:val="28"/>
+          <w:szCs w:val="24"/>
+          <w:lang w:val="sk-SK"/>
+        </w:rPr>
+        <w:t>Zvukové notifikácie</w:t>
       </w:r>
     </w:p>
     <w:p>
@@ -371,309 +526,20 @@
           <w:numId w:val="1"/>
         </w:numPr>
         <w:rPr>
-          <w:color w:val="2F5496" w:themeColor="accent1" w:themeShade="BF"/>
-          <w:sz w:val="28"/>
-          <w:szCs w:val="24"/>
-          <w:lang w:val="sk-SK"/>
-        </w:rPr>
-      </w:pPr>
-      <w:r>
-        <w:rPr>
-          <w:color w:val="2F5496" w:themeColor="accent1" w:themeShade="BF"/>
-          <w:sz w:val="28"/>
-          <w:szCs w:val="24"/>
-          <w:lang w:val="sk-SK"/>
-        </w:rPr>
-        <w:t>MONŽNOSŤ posielať správy formou:</w:t>
-      </w:r>
-    </w:p>
-    <w:p>
-      <w:pPr>
-        <w:pStyle w:val="Odsekzoznamu"/>
-        <w:numPr>
-          <w:ilvl w:val="1"/>
-          <w:numId w:val="1"/>
-        </w:numPr>
-        <w:rPr>
-          <w:color w:val="2F5496" w:themeColor="accent1" w:themeShade="BF"/>
-          <w:sz w:val="28"/>
-          <w:szCs w:val="24"/>
-          <w:lang w:val="sk-SK"/>
-        </w:rPr>
-      </w:pPr>
-      <w:r>
-        <w:rPr>
-          <w:color w:val="2F5496" w:themeColor="accent1" w:themeShade="BF"/>
-          <w:sz w:val="28"/>
-          <w:szCs w:val="24"/>
-          <w:lang w:val="sk-SK"/>
-        </w:rPr>
-        <w:t> UNICAST</w:t>
-      </w:r>
-      <w:r>
-        <w:rPr>
-          <w:color w:val="2F5496" w:themeColor="accent1" w:themeShade="BF"/>
-          <w:sz w:val="28"/>
-          <w:szCs w:val="24"/>
-          <w:lang w:val="sk-SK"/>
-        </w:rPr>
-        <w:tab/>
-      </w:r>
-      <w:r>
-        <w:rPr>
-          <w:color w:val="2F5496" w:themeColor="accent1" w:themeShade="BF"/>
-          <w:sz w:val="28"/>
-          <w:szCs w:val="24"/>
-          <w:lang w:val="sk-SK"/>
-        </w:rPr>
-        <w:tab/>
-      </w:r>
-      <w:r>
-        <w:rPr>
-          <w:color w:val="2F5496" w:themeColor="accent1" w:themeShade="BF"/>
-          <w:sz w:val="28"/>
-          <w:szCs w:val="24"/>
-          <w:lang w:val="sk-SK"/>
-        </w:rPr>
-        <w:t>-</w:t>
-      </w:r>
-      <w:r>
-        <w:rPr>
-          <w:color w:val="2F5496" w:themeColor="accent1" w:themeShade="BF"/>
-          <w:sz w:val="28"/>
-          <w:szCs w:val="24"/>
-          <w:lang w:val="sk-SK"/>
-        </w:rPr>
-        <w:tab/>
-      </w:r>
-      <w:proofErr w:type="spellStart"/>
-      <w:r>
-        <w:rPr>
-          <w:color w:val="2F5496" w:themeColor="accent1" w:themeShade="BF"/>
-          <w:sz w:val="28"/>
-          <w:szCs w:val="24"/>
-          <w:lang w:val="sk-SK"/>
-        </w:rPr>
-        <w:t>one</w:t>
-      </w:r>
-      <w:proofErr w:type="spellEnd"/>
-      <w:r>
-        <w:rPr>
-          <w:color w:val="2F5496" w:themeColor="accent1" w:themeShade="BF"/>
-          <w:sz w:val="28"/>
-          <w:szCs w:val="24"/>
-          <w:lang w:val="sk-SK"/>
-        </w:rPr>
-        <w:t xml:space="preserve"> To </w:t>
-      </w:r>
-      <w:proofErr w:type="spellStart"/>
-      <w:r>
-        <w:rPr>
-          <w:color w:val="2F5496" w:themeColor="accent1" w:themeShade="BF"/>
-          <w:sz w:val="28"/>
-          <w:szCs w:val="24"/>
-          <w:lang w:val="sk-SK"/>
-        </w:rPr>
-        <w:t>one</w:t>
-      </w:r>
-      <w:proofErr w:type="spellEnd"/>
-    </w:p>
-    <w:p>
-      <w:pPr>
-        <w:pStyle w:val="Odsekzoznamu"/>
-        <w:numPr>
-          <w:ilvl w:val="2"/>
-          <w:numId w:val="1"/>
-        </w:numPr>
-        <w:rPr>
-          <w:color w:val="2F5496" w:themeColor="accent1" w:themeShade="BF"/>
-          <w:sz w:val="28"/>
-          <w:szCs w:val="24"/>
-          <w:lang w:val="sk-SK"/>
-        </w:rPr>
-      </w:pPr>
-      <w:r>
-        <w:rPr>
-          <w:color w:val="2F5496" w:themeColor="accent1" w:themeShade="BF"/>
-          <w:sz w:val="28"/>
-          <w:szCs w:val="24"/>
-          <w:lang w:val="sk-SK"/>
-        </w:rPr>
-        <w:t>Užívateľ môže napísať správu výhradne jednému online užívateľovi</w:t>
-      </w:r>
-    </w:p>
-    <w:p>
-      <w:pPr>
-        <w:pStyle w:val="Odsekzoznamu"/>
-        <w:numPr>
-          <w:ilvl w:val="2"/>
-          <w:numId w:val="1"/>
-        </w:numPr>
-        <w:rPr>
-          <w:color w:val="2F5496" w:themeColor="accent1" w:themeShade="BF"/>
-          <w:sz w:val="28"/>
-          <w:szCs w:val="24"/>
-          <w:lang w:val="sk-SK"/>
-        </w:rPr>
-      </w:pPr>
-      <w:r>
-        <w:rPr>
-          <w:color w:val="2F5496" w:themeColor="accent1" w:themeShade="BF"/>
-          <w:sz w:val="28"/>
-          <w:szCs w:val="24"/>
-          <w:lang w:val="sk-SK"/>
-        </w:rPr>
-        <w:t>Prispôsobiť na to GUI</w:t>
-      </w:r>
-    </w:p>
-    <w:p>
-      <w:pPr>
-        <w:pStyle w:val="Odsekzoznamu"/>
-        <w:numPr>
-          <w:ilvl w:val="1"/>
-          <w:numId w:val="1"/>
-        </w:numPr>
-        <w:rPr>
-          <w:color w:val="2F5496" w:themeColor="accent1" w:themeShade="BF"/>
-          <w:sz w:val="28"/>
-          <w:szCs w:val="24"/>
-          <w:lang w:val="sk-SK"/>
-        </w:rPr>
-      </w:pPr>
-      <w:r>
-        <w:rPr>
-          <w:color w:val="2F5496" w:themeColor="accent1" w:themeShade="BF"/>
-          <w:sz w:val="28"/>
-          <w:szCs w:val="24"/>
-          <w:lang w:val="sk-SK"/>
-        </w:rPr>
-        <w:t> MULTICAST</w:t>
-      </w:r>
-      <w:r>
-        <w:rPr>
-          <w:color w:val="2F5496" w:themeColor="accent1" w:themeShade="BF"/>
-          <w:sz w:val="28"/>
-          <w:szCs w:val="24"/>
-          <w:lang w:val="sk-SK"/>
-        </w:rPr>
-        <w:tab/>
-      </w:r>
-      <w:r>
-        <w:rPr>
-          <w:color w:val="2F5496" w:themeColor="accent1" w:themeShade="BF"/>
-          <w:sz w:val="28"/>
-          <w:szCs w:val="24"/>
-          <w:lang w:val="sk-SK"/>
-        </w:rPr>
-        <w:t>-</w:t>
-      </w:r>
-      <w:r>
-        <w:rPr>
-          <w:color w:val="2F5496" w:themeColor="accent1" w:themeShade="BF"/>
-          <w:sz w:val="28"/>
-          <w:szCs w:val="24"/>
-          <w:lang w:val="sk-SK"/>
-        </w:rPr>
-        <w:tab/>
-      </w:r>
-      <w:proofErr w:type="spellStart"/>
-      <w:r>
-        <w:rPr>
-          <w:color w:val="2F5496" w:themeColor="accent1" w:themeShade="BF"/>
-          <w:sz w:val="28"/>
-          <w:szCs w:val="24"/>
-          <w:lang w:val="sk-SK"/>
-        </w:rPr>
-        <w:t>one</w:t>
-      </w:r>
-      <w:proofErr w:type="spellEnd"/>
-      <w:r>
-        <w:rPr>
-          <w:color w:val="2F5496" w:themeColor="accent1" w:themeShade="BF"/>
-          <w:sz w:val="28"/>
-          <w:szCs w:val="24"/>
-          <w:lang w:val="sk-SK"/>
-        </w:rPr>
-        <w:t xml:space="preserve"> To </w:t>
-      </w:r>
-      <w:proofErr w:type="spellStart"/>
-      <w:r>
-        <w:rPr>
-          <w:color w:val="2F5496" w:themeColor="accent1" w:themeShade="BF"/>
-          <w:sz w:val="28"/>
-          <w:szCs w:val="24"/>
-          <w:lang w:val="sk-SK"/>
-        </w:rPr>
-        <w:t>specific</w:t>
-      </w:r>
-      <w:proofErr w:type="spellEnd"/>
-      <w:r>
-        <w:rPr>
-          <w:color w:val="2F5496" w:themeColor="accent1" w:themeShade="BF"/>
-          <w:sz w:val="28"/>
-          <w:szCs w:val="24"/>
-          <w:lang w:val="sk-SK"/>
-        </w:rPr>
-        <w:t xml:space="preserve"> </w:t>
-      </w:r>
-      <w:proofErr w:type="spellStart"/>
-      <w:r>
-        <w:rPr>
-          <w:color w:val="2F5496" w:themeColor="accent1" w:themeShade="BF"/>
-          <w:sz w:val="28"/>
-          <w:szCs w:val="24"/>
-          <w:lang w:val="sk-SK"/>
-        </w:rPr>
-        <w:t>one’s</w:t>
-      </w:r>
-      <w:proofErr w:type="spellEnd"/>
-    </w:p>
-    <w:p>
-      <w:pPr>
-        <w:pStyle w:val="Odsekzoznamu"/>
-        <w:numPr>
-          <w:ilvl w:val="2"/>
-          <w:numId w:val="1"/>
-        </w:numPr>
-        <w:rPr>
-          <w:color w:val="2F5496" w:themeColor="accent1" w:themeShade="BF"/>
-          <w:sz w:val="28"/>
-          <w:szCs w:val="24"/>
-          <w:lang w:val="sk-SK"/>
-        </w:rPr>
-      </w:pPr>
-      <w:r>
-        <w:rPr>
-          <w:color w:val="2F5496" w:themeColor="accent1" w:themeShade="BF"/>
-          <w:sz w:val="28"/>
-          <w:szCs w:val="24"/>
-          <w:lang w:val="sk-SK"/>
-        </w:rPr>
-        <w:t>Užívateľ môže písať do skupiny ktorá je vopred vytvorená jedným z užívateľov</w:t>
-      </w:r>
-    </w:p>
-    <w:p>
-      <w:pPr>
-        <w:pStyle w:val="Odsekzoznamu"/>
-        <w:numPr>
-          <w:ilvl w:val="2"/>
-          <w:numId w:val="1"/>
-        </w:numPr>
-        <w:rPr>
-          <w:color w:val="2F5496" w:themeColor="accent1" w:themeShade="BF"/>
-          <w:sz w:val="28"/>
-          <w:szCs w:val="24"/>
-          <w:lang w:val="sk-SK"/>
-        </w:rPr>
-      </w:pPr>
-      <w:r>
-        <w:rPr>
-          <w:color w:val="2F5496" w:themeColor="accent1" w:themeShade="BF"/>
-          <w:sz w:val="28"/>
-          <w:szCs w:val="24"/>
-          <w:lang w:val="sk-SK"/>
-        </w:rPr>
-        <w:t>Prispôsobiť na to GUI</w:t>
+          <w:color w:val="00B0F0"/>
+          <w:sz w:val="28"/>
+          <w:szCs w:val="24"/>
+          <w:lang w:val="sk-SK"/>
+        </w:rPr>
+      </w:pPr>
+      <w:r>
+        <w:rPr>
+          <w:color w:val="00B0F0"/>
+          <w:sz w:val="28"/>
+          <w:szCs w:val="24"/>
+          <w:lang w:val="sk-SK"/>
+        </w:rPr>
+        <w:t>Hashovanie hesla</w:t>
       </w:r>
     </w:p>
     <w:p>
@@ -684,20 +550,20 @@
           <w:numId w:val="1"/>
         </w:numPr>
         <w:rPr>
-          <w:color w:val="00B0F0"/>
-          <w:sz w:val="28"/>
-          <w:szCs w:val="24"/>
-          <w:lang w:val="sk-SK"/>
-        </w:rPr>
-      </w:pPr>
-      <w:r>
-        <w:rPr>
-          <w:color w:val="00B0F0"/>
-          <w:sz w:val="28"/>
-          <w:szCs w:val="24"/>
-          <w:lang w:val="sk-SK"/>
-        </w:rPr>
-        <w:t>Vytvoriť logo pre aplikáciu</w:t>
+          <w:color w:val="2F5496" w:themeColor="accent1" w:themeShade="BF"/>
+          <w:sz w:val="28"/>
+          <w:szCs w:val="24"/>
+          <w:lang w:val="sk-SK"/>
+        </w:rPr>
+      </w:pPr>
+      <w:r>
+        <w:rPr>
+          <w:color w:val="2F5496" w:themeColor="accent1" w:themeShade="BF"/>
+          <w:sz w:val="28"/>
+          <w:szCs w:val="24"/>
+          <w:lang w:val="sk-SK"/>
+        </w:rPr>
+        <w:t>Zálohovanie histórie komunikácie</w:t>
       </w:r>
     </w:p>
     <w:p>
@@ -708,20 +574,20 @@
           <w:numId w:val="1"/>
         </w:numPr>
         <w:rPr>
-          <w:color w:val="00B050"/>
-          <w:sz w:val="28"/>
-          <w:szCs w:val="24"/>
-          <w:lang w:val="sk-SK"/>
-        </w:rPr>
-      </w:pPr>
-      <w:r>
-        <w:rPr>
-          <w:color w:val="00B050"/>
-          <w:sz w:val="28"/>
-          <w:szCs w:val="24"/>
-          <w:lang w:val="sk-SK"/>
-        </w:rPr>
-        <w:t>Pridať default profilovú fotku pre užívateľov ktorý si nevybrali vlastnú fotku</w:t>
+          <w:color w:val="FF0000"/>
+          <w:sz w:val="28"/>
+          <w:szCs w:val="24"/>
+          <w:lang w:val="sk-SK"/>
+        </w:rPr>
+      </w:pPr>
+      <w:r>
+        <w:rPr>
+          <w:color w:val="FF0000"/>
+          <w:sz w:val="28"/>
+          <w:szCs w:val="24"/>
+          <w:lang w:val="sk-SK"/>
+        </w:rPr>
+        <w:t>Auto-scrolling</w:t>
       </w:r>
     </w:p>
     <w:p>
@@ -732,133 +598,6 @@
           <w:numId w:val="1"/>
         </w:numPr>
         <w:rPr>
-          <w:color w:val="00B050"/>
-          <w:sz w:val="28"/>
-          <w:szCs w:val="24"/>
-          <w:lang w:val="sk-SK"/>
-        </w:rPr>
-      </w:pPr>
-      <w:r>
-        <w:rPr>
-          <w:color w:val="00B050"/>
-          <w:sz w:val="28"/>
-          <w:szCs w:val="24"/>
-          <w:lang w:val="sk-SK"/>
-        </w:rPr>
-        <w:t xml:space="preserve">Jednoduchý  </w:t>
-      </w:r>
-      <w:proofErr w:type="spellStart"/>
-      <w:r>
-        <w:rPr>
-          <w:color w:val="00B050"/>
-          <w:sz w:val="28"/>
-          <w:szCs w:val="24"/>
-          <w:lang w:val="sk-SK"/>
-        </w:rPr>
-        <w:t>friend</w:t>
-      </w:r>
-      <w:proofErr w:type="spellEnd"/>
-      <w:r>
-        <w:rPr>
-          <w:color w:val="00B050"/>
-          <w:sz w:val="28"/>
-          <w:szCs w:val="24"/>
-          <w:lang w:val="sk-SK"/>
-        </w:rPr>
-        <w:t xml:space="preserve"> list</w:t>
-      </w:r>
-    </w:p>
-    <w:p>
-      <w:pPr>
-        <w:pStyle w:val="Odsekzoznamu"/>
-        <w:numPr>
-          <w:ilvl w:val="0"/>
-          <w:numId w:val="1"/>
-        </w:numPr>
-        <w:rPr>
-          <w:color w:val="00B0F0"/>
-          <w:sz w:val="28"/>
-          <w:szCs w:val="24"/>
-          <w:lang w:val="sk-SK"/>
-        </w:rPr>
-      </w:pPr>
-      <w:r>
-        <w:rPr>
-          <w:color w:val="00B0F0"/>
-          <w:sz w:val="28"/>
-          <w:szCs w:val="24"/>
-          <w:lang w:val="sk-SK"/>
-        </w:rPr>
-        <w:t>Zvukové notifikácie</w:t>
-      </w:r>
-    </w:p>
-    <w:p>
-      <w:pPr>
-        <w:pStyle w:val="Odsekzoznamu"/>
-        <w:numPr>
-          <w:ilvl w:val="0"/>
-          <w:numId w:val="1"/>
-        </w:numPr>
-        <w:rPr>
-          <w:color w:val="00B0F0"/>
-          <w:sz w:val="28"/>
-          <w:szCs w:val="24"/>
-          <w:lang w:val="sk-SK"/>
-        </w:rPr>
-      </w:pPr>
-      <w:proofErr w:type="spellStart"/>
-      <w:r>
-        <w:rPr>
-          <w:color w:val="00B0F0"/>
-          <w:sz w:val="28"/>
-          <w:szCs w:val="24"/>
-          <w:lang w:val="sk-SK"/>
-        </w:rPr>
-        <w:t>Hashovanie</w:t>
-      </w:r>
-      <w:proofErr w:type="spellEnd"/>
-      <w:r>
-        <w:rPr>
-          <w:color w:val="00B0F0"/>
-          <w:sz w:val="28"/>
-          <w:szCs w:val="24"/>
-          <w:lang w:val="sk-SK"/>
-        </w:rPr>
-        <w:t xml:space="preserve"> hesla</w:t>
-      </w:r>
-    </w:p>
-    <w:p>
-      <w:pPr>
-        <w:pStyle w:val="Odsekzoznamu"/>
-        <w:numPr>
-          <w:ilvl w:val="0"/>
-          <w:numId w:val="1"/>
-        </w:numPr>
-        <w:rPr>
-          <w:color w:val="2F5496" w:themeColor="accent1" w:themeShade="BF"/>
-          <w:sz w:val="28"/>
-          <w:szCs w:val="24"/>
-          <w:lang w:val="sk-SK"/>
-        </w:rPr>
-      </w:pPr>
-      <w:r>
-        <w:rPr>
-          <w:color w:val="2F5496" w:themeColor="accent1" w:themeShade="BF"/>
-          <w:sz w:val="28"/>
-          <w:szCs w:val="24"/>
-          <w:lang w:val="sk-SK"/>
-        </w:rPr>
-        <w:t>Zálohovanie histórie komunikácie</w:t>
-      </w:r>
-    </w:p>
-    <w:p>
-      <w:pPr>
-        <w:pStyle w:val="Odsekzoznamu"/>
-        <w:numPr>
-          <w:ilvl w:val="0"/>
-          <w:numId w:val="1"/>
-        </w:numPr>
-        <w:rPr>
           <w:color w:val="FF0000"/>
           <w:sz w:val="28"/>
           <w:szCs w:val="24"/>
@@ -872,9 +611,8 @@
           <w:szCs w:val="24"/>
           <w:lang w:val="sk-SK"/>
         </w:rPr>
-        <w:t>Auto-</w:t>
-      </w:r>
-      <w:proofErr w:type="spellStart"/>
+        <w:t>SSLSocketFactory</w:t>
+      </w:r>
       <w:r>
         <w:rPr>
           <w:color w:val="FF0000"/>
@@ -882,9 +620,8 @@
           <w:szCs w:val="24"/>
           <w:lang w:val="sk-SK"/>
         </w:rPr>
-        <w:t>scrolling</w:t>
-      </w:r>
-      <w:proofErr w:type="spellEnd"/>
+        <w:t xml:space="preserve"> – ssl socket – otestovať/naštudovať</w:t>
+      </w:r>
     </w:p>
     <w:p>
       <w:pPr>

</xml_diff>

<commit_message>
CHAT - knižnica - apache - keynote - to do list CLIENT/SERVER - sprovoznenie hashovanie na strane clienta aj servera
</commit_message>
<xml_diff>
--- a/To do list.docx
+++ b/To do list.docx
@@ -104,8 +104,9 @@
           <w:szCs w:val="24"/>
           <w:lang w:val="sk-SK"/>
         </w:rPr>
-        <w:t>Možnosť poslať emoji</w:t>
-      </w:r>
+        <w:t xml:space="preserve">Možnosť poslať </w:t>
+      </w:r>
+      <w:proofErr w:type="spellStart"/>
       <w:r>
         <w:rPr>
           <w:color w:val="00B050"/>
@@ -113,8 +114,29 @@
           <w:szCs w:val="24"/>
           <w:lang w:val="sk-SK"/>
         </w:rPr>
-        <w:t>/gif</w:t>
-      </w:r>
+        <w:t>emoji</w:t>
+      </w:r>
+      <w:proofErr w:type="spellEnd"/>
+      <w:r>
+        <w:rPr>
+          <w:color w:val="00B050"/>
+          <w:sz w:val="28"/>
+          <w:szCs w:val="24"/>
+          <w:lang w:val="sk-SK"/>
+        </w:rPr>
+        <w:t>/</w:t>
+      </w:r>
+      <w:proofErr w:type="spellStart"/>
+      <w:r>
+        <w:rPr>
+          <w:color w:val="00B050"/>
+          <w:sz w:val="28"/>
+          <w:szCs w:val="24"/>
+          <w:lang w:val="sk-SK"/>
+        </w:rPr>
+        <w:t>gif</w:t>
+      </w:r>
+      <w:proofErr w:type="spellEnd"/>
     </w:p>
     <w:p>
       <w:pPr>
@@ -137,7 +159,127 @@
           <w:szCs w:val="24"/>
           <w:lang w:val="sk-SK"/>
         </w:rPr>
-        <w:t>Upratať kód (zbytočné komentáre a funkcie, prepracovať gettery/settery a variables, keď tak refakterovať niektoré názvy method a variables)</w:t>
+        <w:t xml:space="preserve">Upratať kód (zbytočné komentáre a funkcie, prepracovať </w:t>
+      </w:r>
+      <w:proofErr w:type="spellStart"/>
+      <w:r>
+        <w:rPr>
+          <w:color w:val="2F5496" w:themeColor="accent1" w:themeShade="BF"/>
+          <w:sz w:val="28"/>
+          <w:szCs w:val="24"/>
+          <w:lang w:val="sk-SK"/>
+        </w:rPr>
+        <w:t>gettery</w:t>
+      </w:r>
+      <w:proofErr w:type="spellEnd"/>
+      <w:r>
+        <w:rPr>
+          <w:color w:val="2F5496" w:themeColor="accent1" w:themeShade="BF"/>
+          <w:sz w:val="28"/>
+          <w:szCs w:val="24"/>
+          <w:lang w:val="sk-SK"/>
+        </w:rPr>
+        <w:t>/</w:t>
+      </w:r>
+      <w:proofErr w:type="spellStart"/>
+      <w:r>
+        <w:rPr>
+          <w:color w:val="2F5496" w:themeColor="accent1" w:themeShade="BF"/>
+          <w:sz w:val="28"/>
+          <w:szCs w:val="24"/>
+          <w:lang w:val="sk-SK"/>
+        </w:rPr>
+        <w:t>settery</w:t>
+      </w:r>
+      <w:proofErr w:type="spellEnd"/>
+      <w:r>
+        <w:rPr>
+          <w:color w:val="2F5496" w:themeColor="accent1" w:themeShade="BF"/>
+          <w:sz w:val="28"/>
+          <w:szCs w:val="24"/>
+          <w:lang w:val="sk-SK"/>
+        </w:rPr>
+        <w:t xml:space="preserve"> a </w:t>
+      </w:r>
+      <w:proofErr w:type="spellStart"/>
+      <w:r>
+        <w:rPr>
+          <w:color w:val="2F5496" w:themeColor="accent1" w:themeShade="BF"/>
+          <w:sz w:val="28"/>
+          <w:szCs w:val="24"/>
+          <w:lang w:val="sk-SK"/>
+        </w:rPr>
+        <w:t>variables</w:t>
+      </w:r>
+      <w:proofErr w:type="spellEnd"/>
+      <w:r>
+        <w:rPr>
+          <w:color w:val="2F5496" w:themeColor="accent1" w:themeShade="BF"/>
+          <w:sz w:val="28"/>
+          <w:szCs w:val="24"/>
+          <w:lang w:val="sk-SK"/>
+        </w:rPr>
+        <w:t xml:space="preserve">, keď tak </w:t>
+      </w:r>
+      <w:proofErr w:type="spellStart"/>
+      <w:r>
+        <w:rPr>
+          <w:color w:val="2F5496" w:themeColor="accent1" w:themeShade="BF"/>
+          <w:sz w:val="28"/>
+          <w:szCs w:val="24"/>
+          <w:lang w:val="sk-SK"/>
+        </w:rPr>
+        <w:t>refakterovať</w:t>
+      </w:r>
+      <w:proofErr w:type="spellEnd"/>
+      <w:r>
+        <w:rPr>
+          <w:color w:val="2F5496" w:themeColor="accent1" w:themeShade="BF"/>
+          <w:sz w:val="28"/>
+          <w:szCs w:val="24"/>
+          <w:lang w:val="sk-SK"/>
+        </w:rPr>
+        <w:t xml:space="preserve"> niektoré názvy </w:t>
+      </w:r>
+      <w:proofErr w:type="spellStart"/>
+      <w:r>
+        <w:rPr>
+          <w:color w:val="2F5496" w:themeColor="accent1" w:themeShade="BF"/>
+          <w:sz w:val="28"/>
+          <w:szCs w:val="24"/>
+          <w:lang w:val="sk-SK"/>
+        </w:rPr>
+        <w:t>method</w:t>
+      </w:r>
+      <w:proofErr w:type="spellEnd"/>
+      <w:r>
+        <w:rPr>
+          <w:color w:val="2F5496" w:themeColor="accent1" w:themeShade="BF"/>
+          <w:sz w:val="28"/>
+          <w:szCs w:val="24"/>
+          <w:lang w:val="sk-SK"/>
+        </w:rPr>
+        <w:t xml:space="preserve"> a </w:t>
+      </w:r>
+      <w:proofErr w:type="spellStart"/>
+      <w:r>
+        <w:rPr>
+          <w:color w:val="2F5496" w:themeColor="accent1" w:themeShade="BF"/>
+          <w:sz w:val="28"/>
+          <w:szCs w:val="24"/>
+          <w:lang w:val="sk-SK"/>
+        </w:rPr>
+        <w:t>variables</w:t>
+      </w:r>
+      <w:proofErr w:type="spellEnd"/>
+      <w:r>
+        <w:rPr>
+          <w:color w:val="2F5496" w:themeColor="accent1" w:themeShade="BF"/>
+          <w:sz w:val="28"/>
+          <w:szCs w:val="24"/>
+          <w:lang w:val="sk-SK"/>
+        </w:rPr>
+        <w:t>)</w:t>
       </w:r>
     </w:p>
     <w:p>
@@ -178,7 +320,47 @@
           <w:szCs w:val="24"/>
           <w:lang w:val="sk-SK"/>
         </w:rPr>
-        <w:t xml:space="preserve"> (farby, ikony, emoji, animacie...)</w:t>
+        <w:t xml:space="preserve"> (farby, ikony, </w:t>
+      </w:r>
+      <w:proofErr w:type="spellStart"/>
+      <w:r>
+        <w:rPr>
+          <w:color w:val="FFC000"/>
+          <w:sz w:val="28"/>
+          <w:szCs w:val="24"/>
+          <w:lang w:val="sk-SK"/>
+        </w:rPr>
+        <w:t>emoji</w:t>
+      </w:r>
+      <w:proofErr w:type="spellEnd"/>
+      <w:r>
+        <w:rPr>
+          <w:color w:val="FFC000"/>
+          <w:sz w:val="28"/>
+          <w:szCs w:val="24"/>
+          <w:lang w:val="sk-SK"/>
+        </w:rPr>
+        <w:t xml:space="preserve">, </w:t>
+      </w:r>
+      <w:proofErr w:type="spellStart"/>
+      <w:r>
+        <w:rPr>
+          <w:color w:val="FFC000"/>
+          <w:sz w:val="28"/>
+          <w:szCs w:val="24"/>
+          <w:lang w:val="sk-SK"/>
+        </w:rPr>
+        <w:t>animacie</w:t>
+      </w:r>
+      <w:proofErr w:type="spellEnd"/>
+      <w:r>
+        <w:rPr>
+          <w:color w:val="FFC000"/>
+          <w:sz w:val="28"/>
+          <w:szCs w:val="24"/>
+          <w:lang w:val="sk-SK"/>
+        </w:rPr>
+        <w:t>...)</w:t>
       </w:r>
     </w:p>
     <w:p>
@@ -264,15 +446,37 @@
         </w:rPr>
         <w:tab/>
       </w:r>
-      <w:r>
-        <w:rPr>
-          <w:color w:val="2F5496" w:themeColor="accent1" w:themeShade="BF"/>
-          <w:sz w:val="28"/>
-          <w:szCs w:val="24"/>
-          <w:lang w:val="sk-SK"/>
-        </w:rPr>
-        <w:t>one To one</w:t>
-      </w:r>
+      <w:proofErr w:type="spellStart"/>
+      <w:r>
+        <w:rPr>
+          <w:color w:val="2F5496" w:themeColor="accent1" w:themeShade="BF"/>
+          <w:sz w:val="28"/>
+          <w:szCs w:val="24"/>
+          <w:lang w:val="sk-SK"/>
+        </w:rPr>
+        <w:t>one</w:t>
+      </w:r>
+      <w:proofErr w:type="spellEnd"/>
+      <w:r>
+        <w:rPr>
+          <w:color w:val="2F5496" w:themeColor="accent1" w:themeShade="BF"/>
+          <w:sz w:val="28"/>
+          <w:szCs w:val="24"/>
+          <w:lang w:val="sk-SK"/>
+        </w:rPr>
+        <w:t xml:space="preserve"> To </w:t>
+      </w:r>
+      <w:proofErr w:type="spellStart"/>
+      <w:r>
+        <w:rPr>
+          <w:color w:val="2F5496" w:themeColor="accent1" w:themeShade="BF"/>
+          <w:sz w:val="28"/>
+          <w:szCs w:val="24"/>
+          <w:lang w:val="sk-SK"/>
+        </w:rPr>
+        <w:t>one</w:t>
+      </w:r>
+      <w:proofErr w:type="spellEnd"/>
     </w:p>
     <w:p>
       <w:pPr>
@@ -371,8 +575,58 @@
           <w:lang w:val="sk-SK"/>
         </w:rPr>
         <w:tab/>
-        <w:t>one To specific one’s</w:t>
-      </w:r>
+      </w:r>
+      <w:proofErr w:type="spellStart"/>
+      <w:r>
+        <w:rPr>
+          <w:color w:val="2F5496" w:themeColor="accent1" w:themeShade="BF"/>
+          <w:sz w:val="28"/>
+          <w:szCs w:val="24"/>
+          <w:lang w:val="sk-SK"/>
+        </w:rPr>
+        <w:t>one</w:t>
+      </w:r>
+      <w:proofErr w:type="spellEnd"/>
+      <w:r>
+        <w:rPr>
+          <w:color w:val="2F5496" w:themeColor="accent1" w:themeShade="BF"/>
+          <w:sz w:val="28"/>
+          <w:szCs w:val="24"/>
+          <w:lang w:val="sk-SK"/>
+        </w:rPr>
+        <w:t xml:space="preserve"> To </w:t>
+      </w:r>
+      <w:proofErr w:type="spellStart"/>
+      <w:r>
+        <w:rPr>
+          <w:color w:val="2F5496" w:themeColor="accent1" w:themeShade="BF"/>
+          <w:sz w:val="28"/>
+          <w:szCs w:val="24"/>
+          <w:lang w:val="sk-SK"/>
+        </w:rPr>
+        <w:t>specific</w:t>
+      </w:r>
+      <w:proofErr w:type="spellEnd"/>
+      <w:r>
+        <w:rPr>
+          <w:color w:val="2F5496" w:themeColor="accent1" w:themeShade="BF"/>
+          <w:sz w:val="28"/>
+          <w:szCs w:val="24"/>
+          <w:lang w:val="sk-SK"/>
+        </w:rPr>
+        <w:t xml:space="preserve"> </w:t>
+      </w:r>
+      <w:proofErr w:type="spellStart"/>
+      <w:r>
+        <w:rPr>
+          <w:color w:val="2F5496" w:themeColor="accent1" w:themeShade="BF"/>
+          <w:sz w:val="28"/>
+          <w:szCs w:val="24"/>
+          <w:lang w:val="sk-SK"/>
+        </w:rPr>
+        <w:t>one’s</w:t>
+      </w:r>
+      <w:proofErr w:type="spellEnd"/>
     </w:p>
     <w:p>
       <w:pPr>
@@ -491,7 +745,27 @@
           <w:szCs w:val="24"/>
           <w:lang w:val="sk-SK"/>
         </w:rPr>
-        <w:t>Jednoduchý  friend list</w:t>
+        <w:t xml:space="preserve">Jednoduchý  </w:t>
+      </w:r>
+      <w:proofErr w:type="spellStart"/>
+      <w:r>
+        <w:rPr>
+          <w:color w:val="00B050"/>
+          <w:sz w:val="28"/>
+          <w:szCs w:val="24"/>
+          <w:lang w:val="sk-SK"/>
+        </w:rPr>
+        <w:t>friend</w:t>
+      </w:r>
+      <w:proofErr w:type="spellEnd"/>
+      <w:r>
+        <w:rPr>
+          <w:color w:val="00B050"/>
+          <w:sz w:val="28"/>
+          <w:szCs w:val="24"/>
+          <w:lang w:val="sk-SK"/>
+        </w:rPr>
+        <w:t xml:space="preserve"> list</w:t>
       </w:r>
     </w:p>
     <w:p>
@@ -532,6 +806,7 @@
           <w:lang w:val="sk-SK"/>
         </w:rPr>
       </w:pPr>
+      <w:proofErr w:type="spellStart"/>
       <w:r>
         <w:rPr>
           <w:color w:val="00B0F0"/>
@@ -539,7 +814,17 @@
           <w:szCs w:val="24"/>
           <w:lang w:val="sk-SK"/>
         </w:rPr>
-        <w:t>Hashovanie hesla</w:t>
+        <w:t>Hashovanie</w:t>
+      </w:r>
+      <w:proofErr w:type="spellEnd"/>
+      <w:r>
+        <w:rPr>
+          <w:color w:val="00B0F0"/>
+          <w:sz w:val="28"/>
+          <w:szCs w:val="24"/>
+          <w:lang w:val="sk-SK"/>
+        </w:rPr>
+        <w:t xml:space="preserve"> hesla</w:t>
       </w:r>
     </w:p>
     <w:p>
@@ -587,8 +872,19 @@
           <w:szCs w:val="24"/>
           <w:lang w:val="sk-SK"/>
         </w:rPr>
-        <w:t>Auto-scrolling</w:t>
-      </w:r>
+        <w:t>Auto-</w:t>
+      </w:r>
+      <w:proofErr w:type="spellStart"/>
+      <w:r>
+        <w:rPr>
+          <w:color w:val="FF0000"/>
+          <w:sz w:val="28"/>
+          <w:szCs w:val="24"/>
+          <w:lang w:val="sk-SK"/>
+        </w:rPr>
+        <w:t>scrolling</w:t>
+      </w:r>
+      <w:proofErr w:type="spellEnd"/>
     </w:p>
     <w:p>
       <w:pPr>
@@ -604,6 +900,7 @@
           <w:lang w:val="sk-SK"/>
         </w:rPr>
       </w:pPr>
+      <w:proofErr w:type="spellStart"/>
       <w:r>
         <w:rPr>
           <w:color w:val="FF0000"/>
@@ -613,6 +910,7 @@
         </w:rPr>
         <w:t>SSLSocketFactory</w:t>
       </w:r>
+      <w:proofErr w:type="spellEnd"/>
       <w:r>
         <w:rPr>
           <w:color w:val="FF0000"/>
@@ -620,7 +918,71 @@
           <w:szCs w:val="24"/>
           <w:lang w:val="sk-SK"/>
         </w:rPr>
-        <w:t xml:space="preserve"> – ssl socket – otestovať/naštudovať</w:t>
+        <w:t xml:space="preserve"> – </w:t>
+      </w:r>
+      <w:proofErr w:type="spellStart"/>
+      <w:r>
+        <w:rPr>
+          <w:color w:val="FF0000"/>
+          <w:sz w:val="28"/>
+          <w:szCs w:val="24"/>
+          <w:lang w:val="sk-SK"/>
+        </w:rPr>
+        <w:t>ssl</w:t>
+      </w:r>
+      <w:proofErr w:type="spellEnd"/>
+      <w:r>
+        <w:rPr>
+          <w:color w:val="FF0000"/>
+          <w:sz w:val="28"/>
+          <w:szCs w:val="24"/>
+          <w:lang w:val="sk-SK"/>
+        </w:rPr>
+        <w:t xml:space="preserve"> </w:t>
+      </w:r>
+      <w:proofErr w:type="spellStart"/>
+      <w:r>
+        <w:rPr>
+          <w:color w:val="FF0000"/>
+          <w:sz w:val="28"/>
+          <w:szCs w:val="24"/>
+          <w:lang w:val="sk-SK"/>
+        </w:rPr>
+        <w:t>socket</w:t>
+      </w:r>
+      <w:proofErr w:type="spellEnd"/>
+      <w:r>
+        <w:rPr>
+          <w:color w:val="FF0000"/>
+          <w:sz w:val="28"/>
+          <w:szCs w:val="24"/>
+          <w:lang w:val="sk-SK"/>
+        </w:rPr>
+        <w:t xml:space="preserve"> – otestovať/naštudovať</w:t>
+      </w:r>
+    </w:p>
+    <w:p>
+      <w:pPr>
+        <w:pStyle w:val="Odsekzoznamu"/>
+        <w:numPr>
+          <w:ilvl w:val="0"/>
+          <w:numId w:val="1"/>
+        </w:numPr>
+        <w:rPr>
+          <w:color w:val="00B050"/>
+          <w:sz w:val="28"/>
+          <w:szCs w:val="24"/>
+          <w:lang w:val="sk-SK"/>
+        </w:rPr>
+      </w:pPr>
+      <w:r>
+        <w:rPr>
+          <w:color w:val="00B050"/>
+          <w:sz w:val="28"/>
+          <w:szCs w:val="24"/>
+          <w:lang w:val="sk-SK"/>
+        </w:rPr>
+        <w:t>Efekt/oznámenie pri prihlásení/odhlásení</w:t>
       </w:r>
     </w:p>
     <w:p>

</xml_diff>